<commit_message>
Added UMLs to Verslag
</commit_message>
<xml_diff>
--- a/verslag/OOO Template Verslag.docx
+++ b/verslag/OOO Template Verslag.docx
@@ -5428,9 +5428,9 @@
         <w:tblLook w:val="04A0" w:firstRow="1" w:lastRow="0" w:firstColumn="1" w:lastColumn="0" w:noHBand="0" w:noVBand="1"/>
       </w:tblPr>
       <w:tblGrid>
-        <w:gridCol w:w="1459"/>
-        <w:gridCol w:w="2505"/>
-        <w:gridCol w:w="5098"/>
+        <w:gridCol w:w="1038"/>
+        <w:gridCol w:w="2272"/>
+        <w:gridCol w:w="5752"/>
       </w:tblGrid>
       <w:tr>
         <w:tc>
@@ -5447,6 +5447,7 @@
               <w:rPr>
                 <w:lang w:val="nl-NL"/>
               </w:rPr>
+              <w:lastRenderedPageBreak/>
               <w:t>Observer</w:t>
             </w:r>
           </w:p>
@@ -5543,6 +5544,33 @@
                 <w:lang w:val="nl-NL"/>
               </w:rPr>
             </w:pPr>
+            <w:r>
+              <w:object w:dxaOrig="5712" w:dyaOrig="5304" w14:anchorId="3B399BE7">
+                <v:shapetype id="_x0000_t75" coordsize="21600,21600" o:spt="75" o:preferrelative="t" path="m@4@5l@4@11@9@11@9@5xe" filled="f" stroked="f">
+                  <v:stroke joinstyle="miter"/>
+                  <v:formulas>
+                    <v:f eqn="if lineDrawn pixelLineWidth 0"/>
+                    <v:f eqn="sum @0 1 0"/>
+                    <v:f eqn="sum 0 0 @1"/>
+                    <v:f eqn="prod @2 1 2"/>
+                    <v:f eqn="prod @3 21600 pixelWidth"/>
+                    <v:f eqn="prod @3 21600 pixelHeight"/>
+                    <v:f eqn="sum @0 0 1"/>
+                    <v:f eqn="prod @6 1 2"/>
+                    <v:f eqn="prod @7 21600 pixelWidth"/>
+                    <v:f eqn="sum @8 21600 0"/>
+                    <v:f eqn="prod @7 21600 pixelHeight"/>
+                    <v:f eqn="sum @10 21600 0"/>
+                  </v:formulas>
+                  <v:path o:extrusionok="f" gradientshapeok="t" o:connecttype="rect"/>
+                  <o:lock v:ext="edit" aspectratio="t"/>
+                </v:shapetype>
+                <v:shape id="_x0000_i1114" type="#_x0000_t75" style="width:285.6pt;height:265.2pt" o:ole="">
+                  <v:imagedata r:id="rId10" o:title=""/>
+                </v:shape>
+                <o:OLEObject Type="Embed" ProgID="PBrush" ShapeID="_x0000_i1114" DrawAspect="Content" ObjectID="_1543772672" r:id="rId11"/>
+              </w:object>
+            </w:r>
           </w:p>
         </w:tc>
       </w:tr>
@@ -5575,6 +5603,18 @@
                 <w:lang w:val="nl-NL"/>
               </w:rPr>
             </w:pPr>
+            <w:r>
+              <w:rPr>
+                <w:lang w:val="nl-NL"/>
+              </w:rPr>
+              <w:t>Ja</w:t>
+            </w:r>
+            <w:r>
+              <w:rPr>
+                <w:lang w:val="nl-NL"/>
+              </w:rPr>
+              <w:t>, Strategy: doTurn en placeBoats verschilt per strategy</w:t>
+            </w:r>
           </w:p>
         </w:tc>
         <w:tc>
@@ -5587,6 +5627,14 @@
                 <w:lang w:val="nl-NL"/>
               </w:rPr>
             </w:pPr>
+            <w:r>
+              <w:object w:dxaOrig="7320" w:dyaOrig="6468" w14:anchorId="658C3E6E">
+                <v:shape id="_x0000_i1115" type="#_x0000_t75" style="width:273pt;height:241.8pt" o:ole="">
+                  <v:imagedata r:id="rId12" o:title=""/>
+                </v:shape>
+                <o:OLEObject Type="Embed" ProgID="PBrush" ShapeID="_x0000_i1115" DrawAspect="Content" ObjectID="_1543772673" r:id="rId13"/>
+              </w:object>
+            </w:r>
           </w:p>
         </w:tc>
       </w:tr>
@@ -5605,7 +5653,7 @@
               <w:rPr>
                 <w:lang w:val="nl-NL"/>
               </w:rPr>
-              <w:t>Simple Factory</w:t>
+              <w:t>Façade</w:t>
             </w:r>
           </w:p>
         </w:tc>
@@ -5619,6 +5667,18 @@
                 <w:lang w:val="nl-NL"/>
               </w:rPr>
             </w:pPr>
+            <w:r>
+              <w:rPr>
+                <w:lang w:val="nl-NL"/>
+              </w:rPr>
+              <w:t>Ja:</w:t>
+            </w:r>
+            <w:r>
+              <w:rPr>
+                <w:lang w:val="nl-NL"/>
+              </w:rPr>
+              <w:t xml:space="preserve"> BattleshipGame functioneert als facade voor de andere model klassen. UserInputController functioneert als facade voor een aantal klassen, zoals de ShipPickerPanel</w:t>
+            </w:r>
           </w:p>
         </w:tc>
         <w:tc>
@@ -5631,6 +5691,8 @@
                 <w:lang w:val="nl-NL"/>
               </w:rPr>
             </w:pPr>
+            <w:bookmarkStart w:id="3" w:name="_GoBack"/>
+            <w:bookmarkEnd w:id="3"/>
           </w:p>
         </w:tc>
       </w:tr>
@@ -5649,8 +5711,42 @@
               <w:rPr>
                 <w:lang w:val="nl-NL"/>
               </w:rPr>
-              <w:t>Façade</w:t>
-            </w:r>
+              <w:lastRenderedPageBreak/>
+              <w:t>Builder</w:t>
+            </w:r>
+          </w:p>
+          <w:p>
+            <w:pPr>
+              <w:rPr>
+                <w:lang w:val="nl-NL"/>
+              </w:rPr>
+            </w:pPr>
+            <w:r>
+              <w:rPr>
+                <w:lang w:val="nl-NL"/>
+              </w:rPr>
+              <w:t>+</w:t>
+            </w:r>
+          </w:p>
+          <w:p>
+            <w:pPr>
+              <w:rPr>
+                <w:lang w:val="nl-NL"/>
+              </w:rPr>
+            </w:pPr>
+            <w:r>
+              <w:rPr>
+                <w:lang w:val="nl-NL"/>
+              </w:rPr>
+              <w:t>Singleton</w:t>
+            </w:r>
+          </w:p>
+          <w:p>
+            <w:pPr>
+              <w:rPr>
+                <w:lang w:val="nl-NL"/>
+              </w:rPr>
+            </w:pPr>
           </w:p>
         </w:tc>
         <w:tc>
@@ -5663,6 +5759,12 @@
                 <w:lang w:val="nl-NL"/>
               </w:rPr>
             </w:pPr>
+            <w:r>
+              <w:rPr>
+                <w:lang w:val="nl-NL"/>
+              </w:rPr>
+              <w:t>In Strategy maken we gebruik van een Builder “StrategyBuilder” die door alle strategiën als een singleton wordt aangemaakt</w:t>
+            </w:r>
           </w:p>
         </w:tc>
         <w:tc>
@@ -5675,6 +5777,14 @@
                 <w:lang w:val="nl-NL"/>
               </w:rPr>
             </w:pPr>
+            <w:r>
+              <w:object w:dxaOrig="7320" w:dyaOrig="6468" w14:anchorId="5E502595">
+                <v:shape id="_x0000_i1116" type="#_x0000_t75" style="width:273pt;height:241.8pt" o:ole="">
+                  <v:imagedata r:id="rId12" o:title=""/>
+                </v:shape>
+                <o:OLEObject Type="Embed" ProgID="PBrush" ShapeID="_x0000_i1116" DrawAspect="Content" ObjectID="_1543772674" r:id="rId14"/>
+              </w:object>
+            </w:r>
           </w:p>
         </w:tc>
       </w:tr>
@@ -5693,7 +5803,7 @@
               <w:rPr>
                 <w:lang w:val="nl-NL"/>
               </w:rPr>
-              <w:t>Adapter</w:t>
+              <w:t>State</w:t>
             </w:r>
           </w:p>
         </w:tc>
@@ -5707,6 +5817,30 @@
                 <w:lang w:val="nl-NL"/>
               </w:rPr>
             </w:pPr>
+            <w:r>
+              <w:rPr>
+                <w:lang w:val="nl-NL"/>
+              </w:rPr>
+              <w:t>Ja</w:t>
+            </w:r>
+            <w:r>
+              <w:rPr>
+                <w:lang w:val="nl-NL"/>
+              </w:rPr>
+              <w:t>:</w:t>
+            </w:r>
+            <w:r>
+              <w:rPr>
+                <w:lang w:val="nl-NL"/>
+              </w:rPr>
+              <w:t xml:space="preserve"> BattleshipCell</w:t>
+            </w:r>
+            <w:r>
+              <w:rPr>
+                <w:lang w:val="nl-NL"/>
+              </w:rPr>
+              <w:t xml:space="preserve"> heeft een staat BattleshipCellState voor combinaties wel/niet geschoten/boot aanwezig. BattleshipGame heeft een TurnState voor wie aan de beurt is of dat het spel startend/geëindigd is</w:t>
+            </w:r>
           </w:p>
         </w:tc>
         <w:tc>
@@ -5719,6 +5853,84 @@
                 <w:lang w:val="nl-NL"/>
               </w:rPr>
             </w:pPr>
+            <w:r>
+              <w:object w:dxaOrig="3072" w:dyaOrig="5844" w14:anchorId="04C1AA67">
+                <v:shape id="_x0000_i1143" type="#_x0000_t75" style="width:142.8pt;height:271.2pt" o:ole="">
+                  <v:imagedata r:id="rId15" o:title=""/>
+                </v:shape>
+                <o:OLEObject Type="Embed" ProgID="PBrush" ShapeID="_x0000_i1143" DrawAspect="Content" ObjectID="_1543772675" r:id="rId16"/>
+              </w:object>
+            </w:r>
+            <w:r>
+              <w:object w:dxaOrig="3264" w:dyaOrig="7380" w14:anchorId="0A67C081">
+                <v:shape id="_x0000_i1145" type="#_x0000_t75" style="width:126pt;height:285pt" o:ole="">
+                  <v:imagedata r:id="rId17" o:title=""/>
+                </v:shape>
+                <o:OLEObject Type="Embed" ProgID="PBrush" ShapeID="_x0000_i1145" DrawAspect="Content" ObjectID="_1543772676" r:id="rId18"/>
+              </w:object>
+            </w:r>
+          </w:p>
+        </w:tc>
+      </w:tr>
+      <w:tr>
+        <w:trPr>
+          <w:trHeight w:val="385"/>
+        </w:trPr>
+        <w:tc>
+          <w:tcPr>
+            <w:tcW w:w="1459" w:type="dxa"/>
+          </w:tcPr>
+          <w:p>
+            <w:pPr>
+              <w:rPr>
+                <w:lang w:val="nl-NL"/>
+              </w:rPr>
+            </w:pPr>
+            <w:r>
+              <w:rPr>
+                <w:lang w:val="nl-NL"/>
+              </w:rPr>
+              <w:lastRenderedPageBreak/>
+              <w:t>Template</w:t>
+            </w:r>
+          </w:p>
+        </w:tc>
+        <w:tc>
+          <w:tcPr>
+            <w:tcW w:w="2505" w:type="dxa"/>
+          </w:tcPr>
+          <w:p>
+            <w:pPr>
+              <w:rPr>
+                <w:lang w:val="nl-NL"/>
+              </w:rPr>
+            </w:pPr>
+            <w:r>
+              <w:rPr>
+                <w:lang w:val="nl-NL"/>
+              </w:rPr>
+              <w:t>Ja: Strategy (doTurn en placeBoats)</w:t>
+            </w:r>
+          </w:p>
+        </w:tc>
+        <w:tc>
+          <w:tcPr>
+            <w:tcW w:w="5098" w:type="dxa"/>
+          </w:tcPr>
+          <w:p>
+            <w:pPr>
+              <w:rPr>
+                <w:lang w:val="nl-NL"/>
+              </w:rPr>
+            </w:pPr>
+            <w:r>
+              <w:object w:dxaOrig="8112" w:dyaOrig="8904" w14:anchorId="59376F5B">
+                <v:shape id="_x0000_i1117" type="#_x0000_t75" style="width:265.8pt;height:292.2pt" o:ole="">
+                  <v:imagedata r:id="rId19" o:title=""/>
+                </v:shape>
+                <o:OLEObject Type="Embed" ProgID="PBrush" ShapeID="_x0000_i1117" DrawAspect="Content" ObjectID="_1543772677" r:id="rId20"/>
+              </w:object>
+            </w:r>
           </w:p>
         </w:tc>
       </w:tr>
@@ -5737,42 +5949,8 @@
               <w:rPr>
                 <w:lang w:val="nl-NL"/>
               </w:rPr>
-              <w:lastRenderedPageBreak/>
-              <w:t>Builder</w:t>
-            </w:r>
-          </w:p>
-          <w:p>
-            <w:pPr>
-              <w:rPr>
-                <w:lang w:val="nl-NL"/>
-              </w:rPr>
-            </w:pPr>
-            <w:r>
-              <w:rPr>
-                <w:lang w:val="nl-NL"/>
-              </w:rPr>
-              <w:t>+</w:t>
-            </w:r>
-          </w:p>
-          <w:p>
-            <w:pPr>
-              <w:rPr>
-                <w:lang w:val="nl-NL"/>
-              </w:rPr>
-            </w:pPr>
-            <w:r>
-              <w:rPr>
-                <w:lang w:val="nl-NL"/>
-              </w:rPr>
-              <w:t>Singleton</w:t>
-            </w:r>
-          </w:p>
-          <w:p>
-            <w:pPr>
-              <w:rPr>
-                <w:lang w:val="nl-NL"/>
-              </w:rPr>
-            </w:pPr>
+              <w:t>MVC</w:t>
+            </w:r>
           </w:p>
         </w:tc>
         <w:tc>
@@ -5789,7 +5967,7 @@
               <w:rPr>
                 <w:lang w:val="nl-NL"/>
               </w:rPr>
-              <w:t>In Strategy maken we gebruik van een Builder “StrategyBuilder” die door alle strategiën als een singleton wordt aangemaakt</w:t>
+              <w:t>ja</w:t>
             </w:r>
           </w:p>
         </w:tc>
@@ -5803,184 +5981,12 @@
                 <w:lang w:val="nl-NL"/>
               </w:rPr>
             </w:pPr>
-          </w:p>
-        </w:tc>
-      </w:tr>
-      <w:tr>
-        <w:tc>
-          <w:tcPr>
-            <w:tcW w:w="1459" w:type="dxa"/>
-          </w:tcPr>
-          <w:p>
-            <w:pPr>
-              <w:rPr>
-                <w:lang w:val="nl-NL"/>
-              </w:rPr>
-            </w:pPr>
-            <w:r>
-              <w:rPr>
-                <w:lang w:val="nl-NL"/>
-              </w:rPr>
-              <w:t>State</w:t>
-            </w:r>
-          </w:p>
-        </w:tc>
-        <w:tc>
-          <w:tcPr>
-            <w:tcW w:w="2505" w:type="dxa"/>
-          </w:tcPr>
-          <w:p>
-            <w:pPr>
-              <w:rPr>
-                <w:lang w:val="nl-NL"/>
-              </w:rPr>
-            </w:pPr>
-            <w:bookmarkStart w:id="3" w:name="_GoBack"/>
-            <w:bookmarkEnd w:id="3"/>
-          </w:p>
-        </w:tc>
-        <w:tc>
-          <w:tcPr>
-            <w:tcW w:w="5098" w:type="dxa"/>
-          </w:tcPr>
-          <w:p>
-            <w:pPr>
-              <w:rPr>
-                <w:lang w:val="nl-NL"/>
-              </w:rPr>
-            </w:pPr>
-          </w:p>
-        </w:tc>
-      </w:tr>
-      <w:tr>
-        <w:tc>
-          <w:tcPr>
-            <w:tcW w:w="1459" w:type="dxa"/>
-          </w:tcPr>
-          <w:p>
-            <w:pPr>
-              <w:rPr>
-                <w:lang w:val="nl-NL"/>
-              </w:rPr>
-            </w:pPr>
-            <w:r>
-              <w:rPr>
-                <w:lang w:val="nl-NL"/>
-              </w:rPr>
-              <w:t>Template</w:t>
-            </w:r>
-          </w:p>
-        </w:tc>
-        <w:tc>
-          <w:tcPr>
-            <w:tcW w:w="2505" w:type="dxa"/>
-          </w:tcPr>
-          <w:p>
-            <w:pPr>
-              <w:rPr>
-                <w:lang w:val="nl-NL"/>
-              </w:rPr>
-            </w:pPr>
-          </w:p>
-        </w:tc>
-        <w:tc>
-          <w:tcPr>
-            <w:tcW w:w="5098" w:type="dxa"/>
-          </w:tcPr>
-          <w:p>
-            <w:pPr>
-              <w:rPr>
-                <w:lang w:val="nl-NL"/>
-              </w:rPr>
-            </w:pPr>
-          </w:p>
-        </w:tc>
-      </w:tr>
-      <w:tr>
-        <w:tc>
-          <w:tcPr>
-            <w:tcW w:w="1459" w:type="dxa"/>
-          </w:tcPr>
-          <w:p>
-            <w:pPr>
-              <w:rPr>
-                <w:lang w:val="nl-NL"/>
-              </w:rPr>
-            </w:pPr>
-            <w:r>
-              <w:rPr>
-                <w:lang w:val="nl-NL"/>
-              </w:rPr>
-              <w:t>MVC</w:t>
-            </w:r>
-          </w:p>
-        </w:tc>
-        <w:tc>
-          <w:tcPr>
-            <w:tcW w:w="2505" w:type="dxa"/>
-          </w:tcPr>
-          <w:p>
-            <w:pPr>
-              <w:rPr>
-                <w:lang w:val="nl-NL"/>
-              </w:rPr>
-            </w:pPr>
-          </w:p>
-        </w:tc>
-        <w:tc>
-          <w:tcPr>
-            <w:tcW w:w="5098" w:type="dxa"/>
-          </w:tcPr>
-          <w:p>
-            <w:pPr>
-              <w:rPr>
-                <w:lang w:val="nl-NL"/>
-              </w:rPr>
-            </w:pPr>
-          </w:p>
-        </w:tc>
-      </w:tr>
-      <w:tr>
-        <w:tc>
-          <w:tcPr>
-            <w:tcW w:w="1459" w:type="dxa"/>
-          </w:tcPr>
-          <w:p>
-            <w:pPr>
-              <w:rPr>
-                <w:lang w:val="nl-NL"/>
-              </w:rPr>
-            </w:pPr>
-            <w:r>
-              <w:rPr>
-                <w:lang w:val="nl-NL"/>
-              </w:rPr>
-              <w:t>…enz.</w:t>
-            </w:r>
-          </w:p>
-        </w:tc>
-        <w:tc>
-          <w:tcPr>
-            <w:tcW w:w="2505" w:type="dxa"/>
-          </w:tcPr>
-          <w:p>
-            <w:pPr>
-              <w:rPr>
-                <w:lang w:val="nl-NL"/>
-              </w:rPr>
-            </w:pPr>
-          </w:p>
-        </w:tc>
-        <w:tc>
-          <w:tcPr>
-            <w:tcW w:w="5098" w:type="dxa"/>
-          </w:tcPr>
-          <w:p>
-            <w:pPr>
-              <w:rPr>
-                <w:lang w:val="nl-NL"/>
-              </w:rPr>
-            </w:pPr>
+            <w:r>
+              <w:rPr>
+                <w:lang w:val="nl-NL"/>
+              </w:rPr>
+              <w:t>Zie UML overzicht</w:t>
+            </w:r>
           </w:p>
         </w:tc>
       </w:tr>
@@ -6265,7 +6271,7 @@
                                                   <pic:cNvPicPr/>
                                                 </pic:nvPicPr>
                                                 <pic:blipFill>
-                                                  <a:blip r:embed="rId10">
+                                                  <a:blip r:embed="rId21">
                                                     <a:extLst>
                                                       <a:ext uri="{28A0092B-C50C-407E-A947-70E740481C1C}">
                                                         <a14:useLocalDpi xmlns:a14="http://schemas.microsoft.com/office/drawing/2010/main" val="0"/>
@@ -6533,7 +6539,7 @@
                                             <pic:cNvPicPr/>
                                           </pic:nvPicPr>
                                           <pic:blipFill>
-                                            <a:blip r:embed="rId10">
+                                            <a:blip r:embed="rId21">
                                               <a:extLst>
                                                 <a:ext uri="{28A0092B-C50C-407E-A947-70E740481C1C}">
                                                   <a14:useLocalDpi xmlns:a14="http://schemas.microsoft.com/office/drawing/2010/main" val="0"/>
@@ -6683,14 +6689,14 @@
         <w:tblLook w:val="04A0" w:firstRow="1" w:lastRow="0" w:firstColumn="1" w:lastColumn="0" w:noHBand="0" w:noVBand="1"/>
       </w:tblPr>
       <w:tblGrid>
-        <w:gridCol w:w="1721"/>
-        <w:gridCol w:w="1898"/>
-        <w:gridCol w:w="5443"/>
+        <w:gridCol w:w="1719"/>
+        <w:gridCol w:w="1914"/>
+        <w:gridCol w:w="5429"/>
       </w:tblGrid>
       <w:tr>
         <w:tc>
           <w:tcPr>
-            <w:tcW w:w="1738" w:type="dxa"/>
+            <w:tcW w:w="1719" w:type="dxa"/>
           </w:tcPr>
           <w:p>
             <w:pPr>
@@ -6708,7 +6714,7 @@
         </w:tc>
         <w:tc>
           <w:tcPr>
-            <w:tcW w:w="1949" w:type="dxa"/>
+            <w:tcW w:w="1914" w:type="dxa"/>
           </w:tcPr>
           <w:p>
             <w:pPr>
@@ -6716,11 +6722,133 @@
                 <w:lang w:val="nl-NL"/>
               </w:rPr>
             </w:pPr>
+            <w:r>
+              <w:rPr>
+                <w:lang w:val="nl-NL"/>
+              </w:rPr>
+              <w:t>Ja: boat</w:t>
+            </w:r>
           </w:p>
         </w:tc>
         <w:tc>
           <w:tcPr>
-            <w:tcW w:w="5601" w:type="dxa"/>
+            <w:tcW w:w="5429" w:type="dxa"/>
+          </w:tcPr>
+          <w:p>
+            <w:pPr>
+              <w:rPr>
+                <w:lang w:val="nl-NL"/>
+              </w:rPr>
+            </w:pPr>
+            <w:r>
+              <w:object w:dxaOrig="1980" w:dyaOrig="3144" w14:anchorId="796668B9">
+                <v:shape id="_x0000_i1155" type="#_x0000_t75" style="width:99pt;height:157.2pt" o:ole="">
+                  <v:imagedata r:id="rId22" o:title=""/>
+                </v:shape>
+                <o:OLEObject Type="Embed" ProgID="PBrush" ShapeID="_x0000_i1155" DrawAspect="Content" ObjectID="_1543772678" r:id="rId23"/>
+              </w:object>
+            </w:r>
+          </w:p>
+        </w:tc>
+      </w:tr>
+      <w:tr>
+        <w:tc>
+          <w:tcPr>
+            <w:tcW w:w="1719" w:type="dxa"/>
+          </w:tcPr>
+          <w:p>
+            <w:pPr>
+              <w:rPr>
+                <w:lang w:val="nl-NL"/>
+              </w:rPr>
+            </w:pPr>
+            <w:r>
+              <w:rPr>
+                <w:lang w:val="nl-NL"/>
+              </w:rPr>
+              <w:t>Properties</w:t>
+            </w:r>
+          </w:p>
+        </w:tc>
+        <w:tc>
+          <w:tcPr>
+            <w:tcW w:w="1914" w:type="dxa"/>
+          </w:tcPr>
+          <w:p>
+            <w:pPr>
+              <w:rPr>
+                <w:lang w:val="nl-NL"/>
+              </w:rPr>
+            </w:pPr>
+            <w:r>
+              <w:rPr>
+                <w:lang w:val="nl-NL"/>
+              </w:rPr>
+              <w:t>Ja: overal</w:t>
+            </w:r>
+          </w:p>
+        </w:tc>
+        <w:tc>
+          <w:tcPr>
+            <w:tcW w:w="5429" w:type="dxa"/>
+          </w:tcPr>
+          <w:p>
+            <w:pPr>
+              <w:rPr>
+                <w:lang w:val="nl-NL"/>
+              </w:rPr>
+            </w:pPr>
+            <w:r>
+              <w:object w:dxaOrig="3984" w:dyaOrig="5496" w14:anchorId="6B7FEF02">
+                <v:shape id="_x0000_i1157" type="#_x0000_t75" style="width:199.2pt;height:274.8pt" o:ole="">
+                  <v:imagedata r:id="rId24" o:title=""/>
+                </v:shape>
+                <o:OLEObject Type="Embed" ProgID="PBrush" ShapeID="_x0000_i1157" DrawAspect="Content" ObjectID="_1543772679" r:id="rId25"/>
+              </w:object>
+            </w:r>
+          </w:p>
+        </w:tc>
+      </w:tr>
+      <w:tr>
+        <w:tc>
+          <w:tcPr>
+            <w:tcW w:w="1719" w:type="dxa"/>
+          </w:tcPr>
+          <w:p>
+            <w:pPr>
+              <w:rPr>
+                <w:lang w:val="nl-NL"/>
+              </w:rPr>
+            </w:pPr>
+            <w:r>
+              <w:rPr>
+                <w:lang w:val="nl-NL"/>
+              </w:rPr>
+              <w:t>Class</w:t>
+            </w:r>
+          </w:p>
+        </w:tc>
+        <w:tc>
+          <w:tcPr>
+            <w:tcW w:w="1914" w:type="dxa"/>
+          </w:tcPr>
+          <w:p>
+            <w:pPr>
+              <w:rPr>
+                <w:lang w:val="nl-NL"/>
+              </w:rPr>
+            </w:pPr>
+            <w:r>
+              <w:rPr>
+                <w:lang w:val="nl-NL"/>
+              </w:rPr>
+              <w:t>Ja: overal</w:t>
+            </w:r>
+          </w:p>
+        </w:tc>
+        <w:tc>
+          <w:tcPr>
+            <w:tcW w:w="5429" w:type="dxa"/>
           </w:tcPr>
           <w:p>
             <w:pPr>
@@ -6734,7 +6862,7 @@
       <w:tr>
         <w:tc>
           <w:tcPr>
-            <w:tcW w:w="1738" w:type="dxa"/>
+            <w:tcW w:w="1719" w:type="dxa"/>
           </w:tcPr>
           <w:p>
             <w:pPr>
@@ -6746,13 +6874,14 @@
               <w:rPr>
                 <w:lang w:val="nl-NL"/>
               </w:rPr>
-              <w:t>Properties</w:t>
+              <w:lastRenderedPageBreak/>
+              <w:t>JDBC</w:t>
             </w:r>
           </w:p>
         </w:tc>
         <w:tc>
           <w:tcPr>
-            <w:tcW w:w="1949" w:type="dxa"/>
+            <w:tcW w:w="1914" w:type="dxa"/>
           </w:tcPr>
           <w:p>
             <w:pPr>
@@ -6760,11 +6889,17 @@
                 <w:lang w:val="nl-NL"/>
               </w:rPr>
             </w:pPr>
+            <w:r>
+              <w:rPr>
+                <w:lang w:val="nl-NL"/>
+              </w:rPr>
+              <w:t>Nee (geen data om op te slaan)</w:t>
+            </w:r>
           </w:p>
         </w:tc>
         <w:tc>
           <w:tcPr>
-            <w:tcW w:w="5601" w:type="dxa"/>
+            <w:tcW w:w="5429" w:type="dxa"/>
           </w:tcPr>
           <w:p>
             <w:pPr>
@@ -6778,7 +6913,7 @@
       <w:tr>
         <w:tc>
           <w:tcPr>
-            <w:tcW w:w="1738" w:type="dxa"/>
+            <w:tcW w:w="1719" w:type="dxa"/>
           </w:tcPr>
           <w:p>
             <w:pPr>
@@ -6790,13 +6925,13 @@
               <w:rPr>
                 <w:lang w:val="nl-NL"/>
               </w:rPr>
-              <w:t>Class</w:t>
+              <w:t>Mockito</w:t>
             </w:r>
           </w:p>
         </w:tc>
         <w:tc>
           <w:tcPr>
-            <w:tcW w:w="1949" w:type="dxa"/>
+            <w:tcW w:w="1914" w:type="dxa"/>
           </w:tcPr>
           <w:p>
             <w:pPr>
@@ -6804,11 +6939,17 @@
                 <w:lang w:val="nl-NL"/>
               </w:rPr>
             </w:pPr>
+            <w:r>
+              <w:rPr>
+                <w:lang w:val="nl-NL"/>
+              </w:rPr>
+              <w:t>Ja: test klassen</w:t>
+            </w:r>
           </w:p>
         </w:tc>
         <w:tc>
           <w:tcPr>
-            <w:tcW w:w="5601" w:type="dxa"/>
+            <w:tcW w:w="5429" w:type="dxa"/>
           </w:tcPr>
           <w:p>
             <w:pPr>
@@ -6822,7 +6963,7 @@
       <w:tr>
         <w:tc>
           <w:tcPr>
-            <w:tcW w:w="1738" w:type="dxa"/>
+            <w:tcW w:w="1719" w:type="dxa"/>
           </w:tcPr>
           <w:p>
             <w:pPr>
@@ -6834,13 +6975,13 @@
               <w:rPr>
                 <w:lang w:val="nl-NL"/>
               </w:rPr>
-              <w:t>JDBC</w:t>
+              <w:t>Lambda-expressies</w:t>
             </w:r>
           </w:p>
         </w:tc>
         <w:tc>
           <w:tcPr>
-            <w:tcW w:w="1949" w:type="dxa"/>
+            <w:tcW w:w="1914" w:type="dxa"/>
           </w:tcPr>
           <w:p>
             <w:pPr>
@@ -6848,187 +6989,17 @@
                 <w:lang w:val="nl-NL"/>
               </w:rPr>
             </w:pPr>
+            <w:r>
+              <w:rPr>
+                <w:lang w:val="nl-NL"/>
+              </w:rPr>
+              <w:t>Ja: voor alle functionele interfaces</w:t>
+            </w:r>
           </w:p>
         </w:tc>
         <w:tc>
           <w:tcPr>
-            <w:tcW w:w="5601" w:type="dxa"/>
-          </w:tcPr>
-          <w:p>
-            <w:pPr>
-              <w:rPr>
-                <w:lang w:val="nl-NL"/>
-              </w:rPr>
-            </w:pPr>
-          </w:p>
-        </w:tc>
-      </w:tr>
-      <w:tr>
-        <w:tc>
-          <w:tcPr>
-            <w:tcW w:w="1738" w:type="dxa"/>
-          </w:tcPr>
-          <w:p>
-            <w:pPr>
-              <w:rPr>
-                <w:lang w:val="nl-NL"/>
-              </w:rPr>
-            </w:pPr>
-            <w:r>
-              <w:rPr>
-                <w:lang w:val="nl-NL"/>
-              </w:rPr>
-              <w:t>Mockito</w:t>
-            </w:r>
-          </w:p>
-        </w:tc>
-        <w:tc>
-          <w:tcPr>
-            <w:tcW w:w="1949" w:type="dxa"/>
-          </w:tcPr>
-          <w:p>
-            <w:pPr>
-              <w:rPr>
-                <w:lang w:val="nl-NL"/>
-              </w:rPr>
-            </w:pPr>
-          </w:p>
-        </w:tc>
-        <w:tc>
-          <w:tcPr>
-            <w:tcW w:w="5601" w:type="dxa"/>
-          </w:tcPr>
-          <w:p>
-            <w:pPr>
-              <w:rPr>
-                <w:lang w:val="nl-NL"/>
-              </w:rPr>
-            </w:pPr>
-          </w:p>
-        </w:tc>
-      </w:tr>
-      <w:tr>
-        <w:tc>
-          <w:tcPr>
-            <w:tcW w:w="1738" w:type="dxa"/>
-          </w:tcPr>
-          <w:p>
-            <w:pPr>
-              <w:rPr>
-                <w:lang w:val="nl-NL"/>
-              </w:rPr>
-            </w:pPr>
-            <w:r>
-              <w:rPr>
-                <w:lang w:val="nl-NL"/>
-              </w:rPr>
-              <w:t>Streams</w:t>
-            </w:r>
-          </w:p>
-        </w:tc>
-        <w:tc>
-          <w:tcPr>
-            <w:tcW w:w="1949" w:type="dxa"/>
-          </w:tcPr>
-          <w:p>
-            <w:pPr>
-              <w:rPr>
-                <w:lang w:val="nl-NL"/>
-              </w:rPr>
-            </w:pPr>
-          </w:p>
-        </w:tc>
-        <w:tc>
-          <w:tcPr>
-            <w:tcW w:w="5601" w:type="dxa"/>
-          </w:tcPr>
-          <w:p>
-            <w:pPr>
-              <w:rPr>
-                <w:lang w:val="nl-NL"/>
-              </w:rPr>
-            </w:pPr>
-          </w:p>
-        </w:tc>
-      </w:tr>
-      <w:tr>
-        <w:tc>
-          <w:tcPr>
-            <w:tcW w:w="1738" w:type="dxa"/>
-          </w:tcPr>
-          <w:p>
-            <w:pPr>
-              <w:rPr>
-                <w:lang w:val="nl-NL"/>
-              </w:rPr>
-            </w:pPr>
-            <w:r>
-              <w:rPr>
-                <w:lang w:val="nl-NL"/>
-              </w:rPr>
-              <w:t>Lambda-expressies</w:t>
-            </w:r>
-          </w:p>
-        </w:tc>
-        <w:tc>
-          <w:tcPr>
-            <w:tcW w:w="1949" w:type="dxa"/>
-          </w:tcPr>
-          <w:p>
-            <w:pPr>
-              <w:rPr>
-                <w:lang w:val="nl-NL"/>
-              </w:rPr>
-            </w:pPr>
-          </w:p>
-        </w:tc>
-        <w:tc>
-          <w:tcPr>
-            <w:tcW w:w="5601" w:type="dxa"/>
-          </w:tcPr>
-          <w:p>
-            <w:pPr>
-              <w:rPr>
-                <w:lang w:val="nl-NL"/>
-              </w:rPr>
-            </w:pPr>
-          </w:p>
-        </w:tc>
-      </w:tr>
-      <w:tr>
-        <w:tc>
-          <w:tcPr>
-            <w:tcW w:w="1738" w:type="dxa"/>
-          </w:tcPr>
-          <w:p>
-            <w:pPr>
-              <w:rPr>
-                <w:lang w:val="nl-NL"/>
-              </w:rPr>
-            </w:pPr>
-            <w:r>
-              <w:rPr>
-                <w:lang w:val="nl-NL"/>
-              </w:rPr>
-              <w:t>Enz…</w:t>
-            </w:r>
-          </w:p>
-        </w:tc>
-        <w:tc>
-          <w:tcPr>
-            <w:tcW w:w="1949" w:type="dxa"/>
-          </w:tcPr>
-          <w:p>
-            <w:pPr>
-              <w:rPr>
-                <w:lang w:val="nl-NL"/>
-              </w:rPr>
-            </w:pPr>
-          </w:p>
-        </w:tc>
-        <w:tc>
-          <w:tcPr>
-            <w:tcW w:w="5601" w:type="dxa"/>
+            <w:tcW w:w="5429" w:type="dxa"/>
           </w:tcPr>
           <w:p>
             <w:pPr>
@@ -7171,14 +7142,16 @@
         <w:tblLook w:val="04A0" w:firstRow="1" w:lastRow="0" w:firstColumn="1" w:lastColumn="0" w:noHBand="0" w:noVBand="1"/>
       </w:tblPr>
       <w:tblGrid>
-        <w:gridCol w:w="2089"/>
-        <w:gridCol w:w="3299"/>
-        <w:gridCol w:w="3674"/>
+        <w:gridCol w:w="2045"/>
+        <w:gridCol w:w="1841"/>
+        <w:gridCol w:w="1990"/>
+        <w:gridCol w:w="1593"/>
+        <w:gridCol w:w="1593"/>
       </w:tblGrid>
       <w:tr>
         <w:tc>
           <w:tcPr>
-            <w:tcW w:w="2093" w:type="dxa"/>
+            <w:tcW w:w="2045" w:type="dxa"/>
           </w:tcPr>
           <w:p>
             <w:pPr>
@@ -7190,7 +7163,7 @@
         </w:tc>
         <w:tc>
           <w:tcPr>
-            <w:tcW w:w="3402" w:type="dxa"/>
+            <w:tcW w:w="1841" w:type="dxa"/>
           </w:tcPr>
           <w:p>
             <w:pPr>
@@ -7202,13 +7175,13 @@
               <w:rPr>
                 <w:lang w:val="nl-NL"/>
               </w:rPr>
-              <w:t>[Naam]</w:t>
+              <w:t>Thomas</w:t>
             </w:r>
           </w:p>
         </w:tc>
         <w:tc>
           <w:tcPr>
-            <w:tcW w:w="3793" w:type="dxa"/>
+            <w:tcW w:w="1990" w:type="dxa"/>
           </w:tcPr>
           <w:p>
             <w:pPr>
@@ -7220,7 +7193,43 @@
               <w:rPr>
                 <w:lang w:val="nl-NL"/>
               </w:rPr>
-              <w:t>[Naam]</w:t>
+              <w:t>Kelvin</w:t>
+            </w:r>
+          </w:p>
+        </w:tc>
+        <w:tc>
+          <w:tcPr>
+            <w:tcW w:w="1593" w:type="dxa"/>
+          </w:tcPr>
+          <w:p>
+            <w:pPr>
+              <w:rPr>
+                <w:lang w:val="nl-NL"/>
+              </w:rPr>
+            </w:pPr>
+            <w:r>
+              <w:rPr>
+                <w:lang w:val="nl-NL"/>
+              </w:rPr>
+              <w:t>Surendra</w:t>
+            </w:r>
+          </w:p>
+        </w:tc>
+        <w:tc>
+          <w:tcPr>
+            <w:tcW w:w="1593" w:type="dxa"/>
+          </w:tcPr>
+          <w:p>
+            <w:pPr>
+              <w:rPr>
+                <w:lang w:val="nl-NL"/>
+              </w:rPr>
+            </w:pPr>
+            <w:r>
+              <w:rPr>
+                <w:lang w:val="nl-NL"/>
+              </w:rPr>
+              <w:t>Daan</w:t>
             </w:r>
           </w:p>
         </w:tc>
@@ -7228,7 +7237,7 @@
       <w:tr>
         <w:tc>
           <w:tcPr>
-            <w:tcW w:w="2093" w:type="dxa"/>
+            <w:tcW w:w="2045" w:type="dxa"/>
           </w:tcPr>
           <w:p>
             <w:pPr>
@@ -7246,7 +7255,7 @@
         </w:tc>
         <w:tc>
           <w:tcPr>
-            <w:tcW w:w="3402" w:type="dxa"/>
+            <w:tcW w:w="1841" w:type="dxa"/>
           </w:tcPr>
           <w:p>
             <w:pPr>
@@ -7254,11 +7263,17 @@
                 <w:lang w:val="nl-NL"/>
               </w:rPr>
             </w:pPr>
+            <w:r>
+              <w:rPr>
+                <w:lang w:val="nl-NL"/>
+              </w:rPr>
+              <w:t>30</w:t>
+            </w:r>
           </w:p>
         </w:tc>
         <w:tc>
           <w:tcPr>
-            <w:tcW w:w="3793" w:type="dxa"/>
+            <w:tcW w:w="1990" w:type="dxa"/>
           </w:tcPr>
           <w:p>
             <w:pPr>
@@ -7266,13 +7281,55 @@
                 <w:lang w:val="nl-NL"/>
               </w:rPr>
             </w:pPr>
+            <w:r>
+              <w:rPr>
+                <w:lang w:val="nl-NL"/>
+              </w:rPr>
+              <w:t>20</w:t>
+            </w:r>
+          </w:p>
+        </w:tc>
+        <w:tc>
+          <w:tcPr>
+            <w:tcW w:w="1593" w:type="dxa"/>
+          </w:tcPr>
+          <w:p>
+            <w:pPr>
+              <w:rPr>
+                <w:lang w:val="nl-NL"/>
+              </w:rPr>
+            </w:pPr>
+            <w:r>
+              <w:rPr>
+                <w:lang w:val="nl-NL"/>
+              </w:rPr>
+              <w:t>25</w:t>
+            </w:r>
+          </w:p>
+        </w:tc>
+        <w:tc>
+          <w:tcPr>
+            <w:tcW w:w="1593" w:type="dxa"/>
+          </w:tcPr>
+          <w:p>
+            <w:pPr>
+              <w:rPr>
+                <w:lang w:val="nl-NL"/>
+              </w:rPr>
+            </w:pPr>
+            <w:r>
+              <w:rPr>
+                <w:lang w:val="nl-NL"/>
+              </w:rPr>
+              <w:t>25</w:t>
+            </w:r>
           </w:p>
         </w:tc>
       </w:tr>
       <w:tr>
         <w:tc>
           <w:tcPr>
-            <w:tcW w:w="2093" w:type="dxa"/>
+            <w:tcW w:w="2045" w:type="dxa"/>
           </w:tcPr>
           <w:p>
             <w:pPr>
@@ -7290,7 +7347,7 @@
         </w:tc>
         <w:tc>
           <w:tcPr>
-            <w:tcW w:w="3402" w:type="dxa"/>
+            <w:tcW w:w="1841" w:type="dxa"/>
           </w:tcPr>
           <w:p>
             <w:pPr>
@@ -7298,11 +7355,17 @@
                 <w:lang w:val="nl-NL"/>
               </w:rPr>
             </w:pPr>
+            <w:r>
+              <w:rPr>
+                <w:lang w:val="nl-NL"/>
+              </w:rPr>
+              <w:t>30</w:t>
+            </w:r>
           </w:p>
         </w:tc>
         <w:tc>
           <w:tcPr>
-            <w:tcW w:w="3793" w:type="dxa"/>
+            <w:tcW w:w="1990" w:type="dxa"/>
           </w:tcPr>
           <w:p>
             <w:pPr>
@@ -7310,13 +7373,55 @@
                 <w:lang w:val="nl-NL"/>
               </w:rPr>
             </w:pPr>
+            <w:r>
+              <w:rPr>
+                <w:lang w:val="nl-NL"/>
+              </w:rPr>
+              <w:t>20</w:t>
+            </w:r>
+          </w:p>
+        </w:tc>
+        <w:tc>
+          <w:tcPr>
+            <w:tcW w:w="1593" w:type="dxa"/>
+          </w:tcPr>
+          <w:p>
+            <w:pPr>
+              <w:rPr>
+                <w:lang w:val="nl-NL"/>
+              </w:rPr>
+            </w:pPr>
+            <w:r>
+              <w:rPr>
+                <w:lang w:val="nl-NL"/>
+              </w:rPr>
+              <w:t>30</w:t>
+            </w:r>
+          </w:p>
+        </w:tc>
+        <w:tc>
+          <w:tcPr>
+            <w:tcW w:w="1593" w:type="dxa"/>
+          </w:tcPr>
+          <w:p>
+            <w:pPr>
+              <w:rPr>
+                <w:lang w:val="nl-NL"/>
+              </w:rPr>
+            </w:pPr>
+            <w:r>
+              <w:rPr>
+                <w:lang w:val="nl-NL"/>
+              </w:rPr>
+              <w:t>20</w:t>
+            </w:r>
           </w:p>
         </w:tc>
       </w:tr>
       <w:tr>
         <w:tc>
           <w:tcPr>
-            <w:tcW w:w="2093" w:type="dxa"/>
+            <w:tcW w:w="2045" w:type="dxa"/>
           </w:tcPr>
           <w:p>
             <w:pPr>
@@ -7334,7 +7439,7 @@
         </w:tc>
         <w:tc>
           <w:tcPr>
-            <w:tcW w:w="3402" w:type="dxa"/>
+            <w:tcW w:w="1841" w:type="dxa"/>
           </w:tcPr>
           <w:p>
             <w:pPr>
@@ -7342,11 +7447,17 @@
                 <w:lang w:val="nl-NL"/>
               </w:rPr>
             </w:pPr>
+            <w:r>
+              <w:rPr>
+                <w:lang w:val="nl-NL"/>
+              </w:rPr>
+              <w:t>20</w:t>
+            </w:r>
           </w:p>
         </w:tc>
         <w:tc>
           <w:tcPr>
-            <w:tcW w:w="3793" w:type="dxa"/>
+            <w:tcW w:w="1990" w:type="dxa"/>
           </w:tcPr>
           <w:p>
             <w:pPr>
@@ -7354,13 +7465,55 @@
                 <w:lang w:val="nl-NL"/>
               </w:rPr>
             </w:pPr>
+            <w:r>
+              <w:rPr>
+                <w:lang w:val="nl-NL"/>
+              </w:rPr>
+              <w:t>35</w:t>
+            </w:r>
+          </w:p>
+        </w:tc>
+        <w:tc>
+          <w:tcPr>
+            <w:tcW w:w="1593" w:type="dxa"/>
+          </w:tcPr>
+          <w:p>
+            <w:pPr>
+              <w:rPr>
+                <w:lang w:val="nl-NL"/>
+              </w:rPr>
+            </w:pPr>
+            <w:r>
+              <w:rPr>
+                <w:lang w:val="nl-NL"/>
+              </w:rPr>
+              <w:t>25</w:t>
+            </w:r>
+          </w:p>
+        </w:tc>
+        <w:tc>
+          <w:tcPr>
+            <w:tcW w:w="1593" w:type="dxa"/>
+          </w:tcPr>
+          <w:p>
+            <w:pPr>
+              <w:rPr>
+                <w:lang w:val="nl-NL"/>
+              </w:rPr>
+            </w:pPr>
+            <w:r>
+              <w:rPr>
+                <w:lang w:val="nl-NL"/>
+              </w:rPr>
+              <w:t>20</w:t>
+            </w:r>
           </w:p>
         </w:tc>
       </w:tr>
       <w:tr>
         <w:tc>
           <w:tcPr>
-            <w:tcW w:w="2093" w:type="dxa"/>
+            <w:tcW w:w="2045" w:type="dxa"/>
           </w:tcPr>
           <w:p>
             <w:pPr>
@@ -7378,7 +7531,7 @@
         </w:tc>
         <w:tc>
           <w:tcPr>
-            <w:tcW w:w="3402" w:type="dxa"/>
+            <w:tcW w:w="1841" w:type="dxa"/>
           </w:tcPr>
           <w:p>
             <w:pPr>
@@ -7386,11 +7539,17 @@
                 <w:lang w:val="nl-NL"/>
               </w:rPr>
             </w:pPr>
+            <w:r>
+              <w:rPr>
+                <w:lang w:val="nl-NL"/>
+              </w:rPr>
+              <w:t>30</w:t>
+            </w:r>
           </w:p>
         </w:tc>
         <w:tc>
           <w:tcPr>
-            <w:tcW w:w="3793" w:type="dxa"/>
+            <w:tcW w:w="1990" w:type="dxa"/>
           </w:tcPr>
           <w:p>
             <w:pPr>
@@ -7398,6 +7557,48 @@
                 <w:lang w:val="nl-NL"/>
               </w:rPr>
             </w:pPr>
+            <w:r>
+              <w:rPr>
+                <w:lang w:val="nl-NL"/>
+              </w:rPr>
+              <w:t>20</w:t>
+            </w:r>
+          </w:p>
+        </w:tc>
+        <w:tc>
+          <w:tcPr>
+            <w:tcW w:w="1593" w:type="dxa"/>
+          </w:tcPr>
+          <w:p>
+            <w:pPr>
+              <w:rPr>
+                <w:lang w:val="nl-NL"/>
+              </w:rPr>
+            </w:pPr>
+            <w:r>
+              <w:rPr>
+                <w:lang w:val="nl-NL"/>
+              </w:rPr>
+              <w:t>30</w:t>
+            </w:r>
+          </w:p>
+        </w:tc>
+        <w:tc>
+          <w:tcPr>
+            <w:tcW w:w="1593" w:type="dxa"/>
+          </w:tcPr>
+          <w:p>
+            <w:pPr>
+              <w:rPr>
+                <w:lang w:val="nl-NL"/>
+              </w:rPr>
+            </w:pPr>
+            <w:r>
+              <w:rPr>
+                <w:lang w:val="nl-NL"/>
+              </w:rPr>
+              <w:t>20</w:t>
+            </w:r>
           </w:p>
         </w:tc>
       </w:tr>
@@ -7466,7 +7667,7 @@
       </w:r>
     </w:p>
     <w:sectPr>
-      <w:headerReference w:type="default" r:id="rId11"/>
+      <w:headerReference w:type="default" r:id="rId26"/>
       <w:pgSz w:w="11906" w:h="16838"/>
       <w:pgMar w:top="1134" w:right="1417" w:bottom="1417" w:left="1417" w:header="708" w:footer="708" w:gutter="0"/>
       <w:cols w:space="708"/>
@@ -7558,7 +7759,7 @@
             <w:noProof/>
             <w:lang w:val="nl-NL"/>
           </w:rPr>
-          <w:t>10</w:t>
+          <w:t>13</w:t>
         </w:r>
         <w:r>
           <w:fldChar w:fldCharType="end"/>
@@ -8736,7 +8937,7 @@
 </file>
 
 <file path=customXml/itemProps1.xml><?xml version="1.0" encoding="utf-8"?>
-<ds:datastoreItem xmlns:ds="http://schemas.openxmlformats.org/officeDocument/2006/customXml" ds:itemID="{5E51ADC8-4DFB-489A-8786-F4FDF69A1746}">
+<ds:datastoreItem xmlns:ds="http://schemas.openxmlformats.org/officeDocument/2006/customXml" ds:itemID="{5E0E5746-8C95-4BB3-8861-50117FB57A1F}">
   <ds:schemaRefs>
     <ds:schemaRef ds:uri="http://schemas.openxmlformats.org/officeDocument/2006/bibliography"/>
   </ds:schemaRefs>

</xml_diff>